<commit_message>
updated check_list and added some paragraphs in raport
</commit_message>
<xml_diff>
--- a/uec2_project/doc/check_list.docx
+++ b/uec2_project/doc/check_list.docx
@@ -92,7 +92,7 @@
           <w:rFonts w:hint="eastAsia"/>
           <w:noProof/>
         </w:rPr>
-        <w:t>2.09.20</w:t>
+        <w:t>16.09.20</w:t>
       </w:r>
       <w:r>
         <w:fldChar w:fldCharType="end"/>
@@ -290,25 +290,7 @@
                 <w:szCs w:val="22"/>
                 <w:lang w:val="pl-PL"/>
               </w:rPr>
-              <w:t xml:space="preserve">Czy projekt został spakowany w formacie ZIP? </w:t>
-            </w:r>
-            <w:proofErr w:type="gramStart"/>
-            <w:r>
-              <w:rPr>
-                <w:sz w:val="22"/>
-                <w:szCs w:val="22"/>
-                <w:lang w:val="pl-PL"/>
-              </w:rPr>
-              <w:t>( TAK</w:t>
-            </w:r>
-            <w:proofErr w:type="gramEnd"/>
-            <w:r>
-              <w:rPr>
-                <w:sz w:val="22"/>
-                <w:szCs w:val="22"/>
-                <w:lang w:val="pl-PL"/>
-              </w:rPr>
-              <w:t xml:space="preserve"> / NIE )</w:t>
+              <w:t>Czy projekt został spakowany w formacie ZIP? ( TAK / NIE )</w:t>
             </w:r>
           </w:p>
         </w:tc>
@@ -407,25 +389,7 @@
                 <w:szCs w:val="22"/>
                 <w:lang w:val="pl-PL"/>
               </w:rPr>
-              <w:t xml:space="preserve">Czy raport został załączony w formacie PDF? </w:t>
-            </w:r>
-            <w:proofErr w:type="gramStart"/>
-            <w:r>
-              <w:rPr>
-                <w:sz w:val="22"/>
-                <w:szCs w:val="22"/>
-                <w:lang w:val="pl-PL"/>
-              </w:rPr>
-              <w:t>( TAK</w:t>
-            </w:r>
-            <w:proofErr w:type="gramEnd"/>
-            <w:r>
-              <w:rPr>
-                <w:sz w:val="22"/>
-                <w:szCs w:val="22"/>
-                <w:lang w:val="pl-PL"/>
-              </w:rPr>
-              <w:t xml:space="preserve"> / NIE )</w:t>
+              <w:t>Czy raport został załączony w formacie PDF? ( TAK / NIE )</w:t>
             </w:r>
           </w:p>
         </w:tc>
@@ -542,25 +506,7 @@
                 <w:szCs w:val="22"/>
                 <w:lang w:val="pl-PL"/>
               </w:rPr>
-              <w:t xml:space="preserve">? </w:t>
-            </w:r>
-            <w:proofErr w:type="gramStart"/>
-            <w:r>
-              <w:rPr>
-                <w:sz w:val="22"/>
-                <w:szCs w:val="22"/>
-                <w:lang w:val="pl-PL"/>
-              </w:rPr>
-              <w:t>( TAK</w:t>
-            </w:r>
-            <w:proofErr w:type="gramEnd"/>
-            <w:r>
-              <w:rPr>
-                <w:sz w:val="22"/>
-                <w:szCs w:val="22"/>
-                <w:lang w:val="pl-PL"/>
-              </w:rPr>
-              <w:t xml:space="preserve"> / NIE )</w:t>
+              <w:t>? ( TAK / NIE )</w:t>
             </w:r>
           </w:p>
         </w:tc>
@@ -659,25 +605,7 @@
                 <w:szCs w:val="22"/>
                 <w:lang w:val="pl-PL"/>
               </w:rPr>
-              <w:t xml:space="preserve">Czy rozmieszczenie plików w katalogach projektu jest zgodne ze specyfikacją? </w:t>
-            </w:r>
-            <w:proofErr w:type="gramStart"/>
-            <w:r>
-              <w:rPr>
-                <w:sz w:val="22"/>
-                <w:szCs w:val="22"/>
-                <w:lang w:val="pl-PL"/>
-              </w:rPr>
-              <w:t>( TAK</w:t>
-            </w:r>
-            <w:proofErr w:type="gramEnd"/>
-            <w:r>
-              <w:rPr>
-                <w:sz w:val="22"/>
-                <w:szCs w:val="22"/>
-                <w:lang w:val="pl-PL"/>
-              </w:rPr>
-              <w:t xml:space="preserve"> / NIE )</w:t>
+              <w:t>Czy rozmieszczenie plików w katalogach projektu jest zgodne ze specyfikacją? ( TAK / NIE )</w:t>
             </w:r>
           </w:p>
         </w:tc>
@@ -820,25 +748,7 @@
                 <w:szCs w:val="22"/>
                 <w:lang w:val="pl-PL"/>
               </w:rPr>
-              <w:t xml:space="preserve">? </w:t>
-            </w:r>
-            <w:proofErr w:type="gramStart"/>
-            <w:r>
-              <w:rPr>
-                <w:sz w:val="22"/>
-                <w:szCs w:val="22"/>
-                <w:lang w:val="pl-PL"/>
-              </w:rPr>
-              <w:t>( TAK</w:t>
-            </w:r>
-            <w:proofErr w:type="gramEnd"/>
-            <w:r>
-              <w:rPr>
-                <w:sz w:val="22"/>
-                <w:szCs w:val="22"/>
-                <w:lang w:val="pl-PL"/>
-              </w:rPr>
-              <w:t xml:space="preserve"> / NIE )</w:t>
+              <w:t>? ( TAK / NIE )</w:t>
             </w:r>
           </w:p>
         </w:tc>
@@ -1120,6 +1030,14 @@
                 <w:lang w:val="pl-PL"/>
               </w:rPr>
             </w:pPr>
+            <w:r>
+              <w:rPr>
+                <w:sz w:val="22"/>
+                <w:szCs w:val="22"/>
+                <w:lang w:val="pl-PL"/>
+              </w:rPr>
+              <w:t>0</w:t>
+            </w:r>
           </w:p>
         </w:tc>
       </w:tr>
@@ -1271,6 +1189,14 @@
                 <w:lang w:val="pl-PL"/>
               </w:rPr>
             </w:pPr>
+            <w:r>
+              <w:rPr>
+                <w:sz w:val="22"/>
+                <w:szCs w:val="22"/>
+                <w:lang w:val="pl-PL"/>
+              </w:rPr>
+              <w:t>0</w:t>
+            </w:r>
           </w:p>
         </w:tc>
       </w:tr>
@@ -1425,25 +1351,7 @@
                 <w:szCs w:val="22"/>
                 <w:lang w:val="pl-PL"/>
               </w:rPr>
-              <w:t xml:space="preserve">Interfejs dostarczania danych przez użytkownika </w:t>
-            </w:r>
-            <w:proofErr w:type="gramStart"/>
-            <w:r>
-              <w:rPr>
-                <w:sz w:val="22"/>
-                <w:szCs w:val="22"/>
-                <w:lang w:val="pl-PL"/>
-              </w:rPr>
-              <w:t>( klawiatura</w:t>
-            </w:r>
-            <w:proofErr w:type="gramEnd"/>
-            <w:r>
-              <w:rPr>
-                <w:sz w:val="22"/>
-                <w:szCs w:val="22"/>
-                <w:lang w:val="pl-PL"/>
-              </w:rPr>
-              <w:t xml:space="preserve"> / mysz / ... )</w:t>
+              <w:t>Interfejs dostarczania danych przez użytkownika ( klawiatura / mysz / ... )</w:t>
             </w:r>
           </w:p>
         </w:tc>
@@ -1541,25 +1449,7 @@
                 <w:szCs w:val="22"/>
                 <w:lang w:val="pl-PL"/>
               </w:rPr>
-              <w:t xml:space="preserve">Użycie ekranu jako wyjścia </w:t>
-            </w:r>
-            <w:proofErr w:type="gramStart"/>
-            <w:r>
-              <w:rPr>
-                <w:sz w:val="22"/>
-                <w:szCs w:val="22"/>
-                <w:lang w:val="pl-PL"/>
-              </w:rPr>
-              <w:t>( TAK</w:t>
-            </w:r>
-            <w:proofErr w:type="gramEnd"/>
-            <w:r>
-              <w:rPr>
-                <w:sz w:val="22"/>
-                <w:szCs w:val="22"/>
-                <w:lang w:val="pl-PL"/>
-              </w:rPr>
-              <w:t xml:space="preserve"> / NIE )</w:t>
+              <w:t>Użycie ekranu jako wyjścia ( TAK / NIE )</w:t>
             </w:r>
           </w:p>
         </w:tc>
@@ -1666,25 +1556,7 @@
                 <w:szCs w:val="22"/>
                 <w:lang w:val="pl-PL"/>
               </w:rPr>
-              <w:t xml:space="preserve">Rozdzielczość ekranu </w:t>
-            </w:r>
-            <w:proofErr w:type="gramStart"/>
-            <w:r>
-              <w:rPr>
-                <w:sz w:val="22"/>
-                <w:szCs w:val="22"/>
-                <w:lang w:val="pl-PL"/>
-              </w:rPr>
-              <w:t>( X</w:t>
-            </w:r>
-            <w:proofErr w:type="gramEnd"/>
-            <w:r>
-              <w:rPr>
-                <w:sz w:val="22"/>
-                <w:szCs w:val="22"/>
-                <w:lang w:val="pl-PL"/>
-              </w:rPr>
-              <w:t xml:space="preserve"> </w:t>
+              <w:t xml:space="preserve">Rozdzielczość ekranu ( X </w:t>
             </w:r>
             <w:proofErr w:type="spellStart"/>
             <w:r>
@@ -1818,25 +1690,7 @@
                 <w:szCs w:val="22"/>
                 <w:lang w:val="pl-PL"/>
               </w:rPr>
-              <w:t xml:space="preserve">Czy układ używa resetu synchronicznego? </w:t>
-            </w:r>
-            <w:proofErr w:type="gramStart"/>
-            <w:r>
-              <w:rPr>
-                <w:sz w:val="22"/>
-                <w:szCs w:val="22"/>
-                <w:lang w:val="pl-PL"/>
-              </w:rPr>
-              <w:t>( TAK</w:t>
-            </w:r>
-            <w:proofErr w:type="gramEnd"/>
-            <w:r>
-              <w:rPr>
-                <w:sz w:val="22"/>
-                <w:szCs w:val="22"/>
-                <w:lang w:val="pl-PL"/>
-              </w:rPr>
-              <w:t xml:space="preserve"> / NIE )</w:t>
+              <w:t>Czy układ używa resetu synchronicznego? ( TAK / NIE )</w:t>
             </w:r>
           </w:p>
         </w:tc>
@@ -1943,18 +1797,8 @@
                 <w:szCs w:val="22"/>
                 <w:lang w:val="pl-PL"/>
               </w:rPr>
-              <w:t>Identyfikator przycisku na płytce Basys3 użytego jako reset (BTND / BTNC /</w:t>
-            </w:r>
-            <w:proofErr w:type="gramStart"/>
-            <w:r>
-              <w:rPr>
-                <w:sz w:val="22"/>
-                <w:szCs w:val="22"/>
-                <w:lang w:val="pl-PL"/>
-              </w:rPr>
-              <w:t>... )</w:t>
-            </w:r>
-            <w:proofErr w:type="gramEnd"/>
+              <w:t>Identyfikator przycisku na płytce Basys3 użytego jako reset (BTND / BTNC /... )</w:t>
+            </w:r>
           </w:p>
         </w:tc>
         <w:tc>
@@ -2063,41 +1907,13 @@
               <w:t>Vivado</w:t>
             </w:r>
             <w:proofErr w:type="spellEnd"/>
-            <w:proofErr w:type="gramStart"/>
-            <w:r>
-              <w:rPr>
-                <w:sz w:val="22"/>
-                <w:szCs w:val="22"/>
-                <w:lang w:val="pl-PL"/>
-              </w:rPr>
-              <w:t>) ?</w:t>
-            </w:r>
-            <w:proofErr w:type="gramEnd"/>
-            <w:r>
-              <w:rPr>
-                <w:sz w:val="22"/>
-                <w:szCs w:val="22"/>
-                <w:lang w:val="pl-PL"/>
-              </w:rPr>
-              <w:t xml:space="preserve">  </w:t>
-            </w:r>
-            <w:proofErr w:type="gramStart"/>
-            <w:r>
-              <w:rPr>
-                <w:sz w:val="22"/>
-                <w:szCs w:val="22"/>
-                <w:lang w:val="pl-PL"/>
-              </w:rPr>
-              <w:t>( TAK</w:t>
-            </w:r>
-            <w:proofErr w:type="gramEnd"/>
-            <w:r>
-              <w:rPr>
-                <w:sz w:val="22"/>
-                <w:szCs w:val="22"/>
-                <w:lang w:val="pl-PL"/>
-              </w:rPr>
-              <w:t xml:space="preserve"> / NIE )</w:t>
+            <w:r>
+              <w:rPr>
+                <w:sz w:val="22"/>
+                <w:szCs w:val="22"/>
+                <w:lang w:val="pl-PL"/>
+              </w:rPr>
+              <w:t>) ?  ( TAK / NIE )</w:t>
             </w:r>
           </w:p>
         </w:tc>
@@ -2293,21 +2109,7 @@
         <w:rPr>
           <w:lang w:val="pl-PL"/>
         </w:rPr>
-        <w:t xml:space="preserve">UWAGA: W przypadku wystąpienia nieuzasadnionych błędów, lub ostrzeżeń krytycznych (oznaczonych </w:t>
-      </w:r>
-      <w:proofErr w:type="gramStart"/>
-      <w:r>
-        <w:rPr>
-          <w:lang w:val="pl-PL"/>
-        </w:rPr>
-        <w:t>(!) )</w:t>
-      </w:r>
-      <w:proofErr w:type="gramEnd"/>
-      <w:r>
-        <w:rPr>
-          <w:lang w:val="pl-PL"/>
-        </w:rPr>
-        <w:t>, oceną z projektu będzie 2.0 (</w:t>
+        <w:t>UWAGA: W przypadku wystąpienia nieuzasadnionych błędów, lub ostrzeżeń krytycznych (oznaczonych (!) ), oceną z projektu będzie 2.0 (</w:t>
       </w:r>
       <w:proofErr w:type="spellStart"/>
       <w:r>
@@ -2421,7 +2223,7 @@
         <w:rFonts w:hint="eastAsia"/>
         <w:noProof/>
       </w:rPr>
-      <w:t>2.09.2020</w:t>
+      <w:t>16.09.2020</w:t>
     </w:r>
     <w:r>
       <w:fldChar w:fldCharType="end"/>

</xml_diff>

<commit_message>
done checklist and report
</commit_message>
<xml_diff>
--- a/uec2_project/doc/check_list.docx
+++ b/uec2_project/doc/check_list.docx
@@ -291,7 +291,25 @@
                 <w:szCs w:val="22"/>
                 <w:lang w:val="pl-PL"/>
               </w:rPr>
-              <w:t>Czy projekt został spakowany w formacie ZIP? ( TAK / NIE )</w:t>
+              <w:t xml:space="preserve">Czy projekt został spakowany w formacie ZIP? </w:t>
+            </w:r>
+            <w:proofErr w:type="gramStart"/>
+            <w:r>
+              <w:rPr>
+                <w:sz w:val="22"/>
+                <w:szCs w:val="22"/>
+                <w:lang w:val="pl-PL"/>
+              </w:rPr>
+              <w:t>( TAK</w:t>
+            </w:r>
+            <w:proofErr w:type="gramEnd"/>
+            <w:r>
+              <w:rPr>
+                <w:sz w:val="22"/>
+                <w:szCs w:val="22"/>
+                <w:lang w:val="pl-PL"/>
+              </w:rPr>
+              <w:t xml:space="preserve"> / NIE )</w:t>
             </w:r>
           </w:p>
         </w:tc>
@@ -401,7 +419,25 @@
                 <w:szCs w:val="22"/>
                 <w:lang w:val="pl-PL"/>
               </w:rPr>
-              <w:t>Czy raport został załączony w formacie PDF? ( TAK / NIE )</w:t>
+              <w:t xml:space="preserve">Czy raport został załączony w formacie PDF? </w:t>
+            </w:r>
+            <w:proofErr w:type="gramStart"/>
+            <w:r>
+              <w:rPr>
+                <w:sz w:val="22"/>
+                <w:szCs w:val="22"/>
+                <w:lang w:val="pl-PL"/>
+              </w:rPr>
+              <w:t>( TAK</w:t>
+            </w:r>
+            <w:proofErr w:type="gramEnd"/>
+            <w:r>
+              <w:rPr>
+                <w:sz w:val="22"/>
+                <w:szCs w:val="22"/>
+                <w:lang w:val="pl-PL"/>
+              </w:rPr>
+              <w:t xml:space="preserve"> / NIE )</w:t>
             </w:r>
           </w:p>
         </w:tc>
@@ -529,7 +565,25 @@
                 <w:szCs w:val="22"/>
                 <w:lang w:val="pl-PL"/>
               </w:rPr>
-              <w:t>? ( TAK / NIE )</w:t>
+              <w:t xml:space="preserve">? </w:t>
+            </w:r>
+            <w:proofErr w:type="gramStart"/>
+            <w:r>
+              <w:rPr>
+                <w:sz w:val="22"/>
+                <w:szCs w:val="22"/>
+                <w:lang w:val="pl-PL"/>
+              </w:rPr>
+              <w:t>( TAK</w:t>
+            </w:r>
+            <w:proofErr w:type="gramEnd"/>
+            <w:r>
+              <w:rPr>
+                <w:sz w:val="22"/>
+                <w:szCs w:val="22"/>
+                <w:lang w:val="pl-PL"/>
+              </w:rPr>
+              <w:t xml:space="preserve"> / NIE )</w:t>
             </w:r>
           </w:p>
         </w:tc>
@@ -639,7 +693,25 @@
                 <w:szCs w:val="22"/>
                 <w:lang w:val="pl-PL"/>
               </w:rPr>
-              <w:t>Czy rozmieszczenie plików w katalogach projektu jest zgodne ze specyfikacją? ( TAK / NIE )</w:t>
+              <w:t xml:space="preserve">Czy rozmieszczenie plików w katalogach projektu jest zgodne ze specyfikacją? </w:t>
+            </w:r>
+            <w:proofErr w:type="gramStart"/>
+            <w:r>
+              <w:rPr>
+                <w:sz w:val="22"/>
+                <w:szCs w:val="22"/>
+                <w:lang w:val="pl-PL"/>
+              </w:rPr>
+              <w:t>( TAK</w:t>
+            </w:r>
+            <w:proofErr w:type="gramEnd"/>
+            <w:r>
+              <w:rPr>
+                <w:sz w:val="22"/>
+                <w:szCs w:val="22"/>
+                <w:lang w:val="pl-PL"/>
+              </w:rPr>
+              <w:t xml:space="preserve"> / NIE )</w:t>
             </w:r>
           </w:p>
         </w:tc>
@@ -785,7 +857,25 @@
                 <w:szCs w:val="22"/>
                 <w:lang w:val="pl-PL"/>
               </w:rPr>
-              <w:t>? ( TAK / NIE )</w:t>
+              <w:t xml:space="preserve">? </w:t>
+            </w:r>
+            <w:proofErr w:type="gramStart"/>
+            <w:r>
+              <w:rPr>
+                <w:sz w:val="22"/>
+                <w:szCs w:val="22"/>
+                <w:lang w:val="pl-PL"/>
+              </w:rPr>
+              <w:t>( TAK</w:t>
+            </w:r>
+            <w:proofErr w:type="gramEnd"/>
+            <w:r>
+              <w:rPr>
+                <w:sz w:val="22"/>
+                <w:szCs w:val="22"/>
+                <w:lang w:val="pl-PL"/>
+              </w:rPr>
+              <w:t xml:space="preserve"> / NIE )</w:t>
             </w:r>
           </w:p>
         </w:tc>
@@ -1419,7 +1509,25 @@
                 <w:szCs w:val="22"/>
                 <w:lang w:val="pl-PL"/>
               </w:rPr>
-              <w:t>Interfejs dostarczania danych przez użytkownika ( klawiatura / mysz / ... )</w:t>
+              <w:t xml:space="preserve">Interfejs dostarczania danych przez użytkownika </w:t>
+            </w:r>
+            <w:proofErr w:type="gramStart"/>
+            <w:r>
+              <w:rPr>
+                <w:sz w:val="22"/>
+                <w:szCs w:val="22"/>
+                <w:lang w:val="pl-PL"/>
+              </w:rPr>
+              <w:t>( klawiatura</w:t>
+            </w:r>
+            <w:proofErr w:type="gramEnd"/>
+            <w:r>
+              <w:rPr>
+                <w:sz w:val="22"/>
+                <w:szCs w:val="22"/>
+                <w:lang w:val="pl-PL"/>
+              </w:rPr>
+              <w:t xml:space="preserve"> / mysz / ... )</w:t>
             </w:r>
           </w:p>
         </w:tc>
@@ -1520,7 +1628,25 @@
                 <w:szCs w:val="22"/>
                 <w:lang w:val="pl-PL"/>
               </w:rPr>
-              <w:t>Użycie ekranu jako wyjścia ( TAK / NIE )</w:t>
+              <w:t xml:space="preserve">Użycie ekranu jako wyjścia </w:t>
+            </w:r>
+            <w:proofErr w:type="gramStart"/>
+            <w:r>
+              <w:rPr>
+                <w:sz w:val="22"/>
+                <w:szCs w:val="22"/>
+                <w:lang w:val="pl-PL"/>
+              </w:rPr>
+              <w:t>( TAK</w:t>
+            </w:r>
+            <w:proofErr w:type="gramEnd"/>
+            <w:r>
+              <w:rPr>
+                <w:sz w:val="22"/>
+                <w:szCs w:val="22"/>
+                <w:lang w:val="pl-PL"/>
+              </w:rPr>
+              <w:t xml:space="preserve"> / NIE )</w:t>
             </w:r>
           </w:p>
         </w:tc>
@@ -1630,7 +1756,25 @@
                 <w:szCs w:val="22"/>
                 <w:lang w:val="pl-PL"/>
               </w:rPr>
-              <w:t xml:space="preserve">Rozdzielczość ekranu ( X </w:t>
+              <w:t xml:space="preserve">Rozdzielczość ekranu </w:t>
+            </w:r>
+            <w:proofErr w:type="gramStart"/>
+            <w:r>
+              <w:rPr>
+                <w:sz w:val="22"/>
+                <w:szCs w:val="22"/>
+                <w:lang w:val="pl-PL"/>
+              </w:rPr>
+              <w:t>( X</w:t>
+            </w:r>
+            <w:proofErr w:type="gramEnd"/>
+            <w:r>
+              <w:rPr>
+                <w:sz w:val="22"/>
+                <w:szCs w:val="22"/>
+                <w:lang w:val="pl-PL"/>
+              </w:rPr>
+              <w:t xml:space="preserve"> </w:t>
             </w:r>
             <w:proofErr w:type="spellStart"/>
             <w:r>
@@ -1767,7 +1911,25 @@
                 <w:szCs w:val="22"/>
                 <w:lang w:val="pl-PL"/>
               </w:rPr>
-              <w:t>Czy układ używa resetu synchronicznego? ( TAK / NIE )</w:t>
+              <w:t xml:space="preserve">Czy układ używa resetu synchronicznego? </w:t>
+            </w:r>
+            <w:proofErr w:type="gramStart"/>
+            <w:r>
+              <w:rPr>
+                <w:sz w:val="22"/>
+                <w:szCs w:val="22"/>
+                <w:lang w:val="pl-PL"/>
+              </w:rPr>
+              <w:t>( TAK</w:t>
+            </w:r>
+            <w:proofErr w:type="gramEnd"/>
+            <w:r>
+              <w:rPr>
+                <w:sz w:val="22"/>
+                <w:szCs w:val="22"/>
+                <w:lang w:val="pl-PL"/>
+              </w:rPr>
+              <w:t xml:space="preserve"> / NIE )</w:t>
             </w:r>
           </w:p>
         </w:tc>
@@ -1877,8 +2039,18 @@
                 <w:szCs w:val="22"/>
                 <w:lang w:val="pl-PL"/>
               </w:rPr>
-              <w:t>Identyfikator przycisku na płytce Basys3 użytego jako reset (BTND / BTNC /... )</w:t>
-            </w:r>
+              <w:t>Identyfikator przycisku na płytce Basys3 użytego jako reset (BTND / BTNC /</w:t>
+            </w:r>
+            <w:proofErr w:type="gramStart"/>
+            <w:r>
+              <w:rPr>
+                <w:sz w:val="22"/>
+                <w:szCs w:val="22"/>
+                <w:lang w:val="pl-PL"/>
+              </w:rPr>
+              <w:t>... )</w:t>
+            </w:r>
+            <w:proofErr w:type="gramEnd"/>
           </w:p>
         </w:tc>
         <w:tc>
@@ -1990,13 +2162,41 @@
               <w:t>Vivado</w:t>
             </w:r>
             <w:proofErr w:type="spellEnd"/>
-            <w:r>
-              <w:rPr>
-                <w:sz w:val="22"/>
-                <w:szCs w:val="22"/>
-                <w:lang w:val="pl-PL"/>
-              </w:rPr>
-              <w:t>) ?  ( TAK / NIE )</w:t>
+            <w:proofErr w:type="gramStart"/>
+            <w:r>
+              <w:rPr>
+                <w:sz w:val="22"/>
+                <w:szCs w:val="22"/>
+                <w:lang w:val="pl-PL"/>
+              </w:rPr>
+              <w:t>) ?</w:t>
+            </w:r>
+            <w:proofErr w:type="gramEnd"/>
+            <w:r>
+              <w:rPr>
+                <w:sz w:val="22"/>
+                <w:szCs w:val="22"/>
+                <w:lang w:val="pl-PL"/>
+              </w:rPr>
+              <w:t xml:space="preserve">  </w:t>
+            </w:r>
+            <w:proofErr w:type="gramStart"/>
+            <w:r>
+              <w:rPr>
+                <w:sz w:val="22"/>
+                <w:szCs w:val="22"/>
+                <w:lang w:val="pl-PL"/>
+              </w:rPr>
+              <w:t>( TAK</w:t>
+            </w:r>
+            <w:proofErr w:type="gramEnd"/>
+            <w:r>
+              <w:rPr>
+                <w:sz w:val="22"/>
+                <w:szCs w:val="22"/>
+                <w:lang w:val="pl-PL"/>
+              </w:rPr>
+              <w:t xml:space="preserve"> / NIE )</w:t>
             </w:r>
           </w:p>
         </w:tc>
@@ -2112,7 +2312,21 @@
         <w:rPr>
           <w:lang w:val="pl-PL"/>
         </w:rPr>
-        <w:t>UWAGA: W przypadku wystąpienia nieuzasadnionych błędów, lub ostrzeżeń krytycznych (oznaczonych (!) ), oceną z projektu będzie 2.0 (</w:t>
+        <w:t xml:space="preserve">UWAGA: W przypadku wystąpienia nieuzasadnionych błędów, lub ostrzeżeń krytycznych (oznaczonych </w:t>
+      </w:r>
+      <w:proofErr w:type="gramStart"/>
+      <w:r>
+        <w:rPr>
+          <w:lang w:val="pl-PL"/>
+        </w:rPr>
+        <w:t>(!) )</w:t>
+      </w:r>
+      <w:proofErr w:type="gramEnd"/>
+      <w:r>
+        <w:rPr>
+          <w:lang w:val="pl-PL"/>
+        </w:rPr>
+        <w:t>, oceną z projektu będzie 2.0 (</w:t>
       </w:r>
       <w:proofErr w:type="spellStart"/>
       <w:r>

</xml_diff>